<commit_message>
explication utilisation gestion commande
</commit_message>
<xml_diff>
--- a/d4.docx
+++ b/d4.docx
@@ -54,9 +54,10 @@
       </w:pPr>
       <w:r>
         <w:rPr>
+          <w:noProof/>
           <w:sz w:val="40"/>
           <w:szCs w:val="40"/>
-          <w:lang w:val="fr-CH"/>
+          <w:lang w:eastAsia="fr-FR"/>
         </w:rPr>
         <w:drawing>
           <wp:inline distT="0" distB="0" distL="0" distR="0" wp14:anchorId="518CB98B" wp14:editId="33B9731A">
@@ -94,35 +95,173 @@
           </wp:inline>
         </w:drawing>
       </w:r>
+    </w:p>
+    <w:p>
+      <w:pPr>
+        <w:rPr>
+          <w:sz w:val="40"/>
+          <w:szCs w:val="40"/>
+          <w:lang w:val="fr-CH"/>
+        </w:rPr>
+      </w:pPr>
+    </w:p>
+    <w:p>
+      <w:pPr>
+        <w:jc w:val="center"/>
+        <w:rPr>
+          <w:sz w:val="30"/>
+          <w:szCs w:val="30"/>
+          <w:lang w:val="fr-CH"/>
+        </w:rPr>
+      </w:pPr>
+      <w:r>
+        <w:rPr>
+          <w:sz w:val="30"/>
+          <w:szCs w:val="30"/>
+          <w:lang w:val="fr-CH"/>
+        </w:rPr>
+        <w:t>Cas d’utilisation pour package « gestion de commandes »</w:t>
+      </w:r>
+    </w:p>
+    <w:p>
+      <w:pPr>
+        <w:rPr>
+          <w:sz w:val="30"/>
+          <w:szCs w:val="30"/>
+          <w:lang w:val="fr-CH"/>
+        </w:rPr>
+      </w:pPr>
+      <w:r>
+        <w:rPr>
+          <w:sz w:val="30"/>
+          <w:szCs w:val="30"/>
+          <w:lang w:val="fr-CH"/>
+        </w:rPr>
+        <w:t>Il s’agit du package qui contient le plus d’utilisation.</w:t>
+      </w:r>
+    </w:p>
+    <w:p>
+      <w:pPr>
+        <w:rPr>
+          <w:sz w:val="30"/>
+          <w:szCs w:val="30"/>
+          <w:lang w:val="fr-CH"/>
+        </w:rPr>
+      </w:pPr>
+      <w:r>
+        <w:rPr>
+          <w:sz w:val="30"/>
+          <w:szCs w:val="30"/>
+          <w:lang w:val="fr-CH"/>
+        </w:rPr>
+        <w:t>En effet, chaque acteur est partie prenante dans la gestion des commandes.</w:t>
+      </w:r>
+      <w:r>
+        <w:rPr>
+          <w:sz w:val="30"/>
+          <w:szCs w:val="30"/>
+          <w:lang w:val="fr-CH"/>
+        </w:rPr>
+        <w:br/>
+        <w:t>Le client ou potentiel ainsi que le service sur place, pourront consulter le menu, enregistrer les commandes et eventuèllement consulter l’ETA des commandes</w:t>
+      </w:r>
+    </w:p>
+    <w:p>
+      <w:pPr>
+        <w:rPr>
+          <w:sz w:val="30"/>
+          <w:szCs w:val="30"/>
+          <w:lang w:val="fr-CH"/>
+        </w:rPr>
+      </w:pPr>
+      <w:r>
+        <w:rPr>
+          <w:sz w:val="30"/>
+          <w:szCs w:val="30"/>
+          <w:lang w:val="fr-CH"/>
+        </w:rPr>
+        <w:t>Le responsable ou manager aura une vue sur l’ETA des commandes qui lui permettront de voir si les clients n’attendent pas trop sur leur commande par exemple.</w:t>
+      </w:r>
+    </w:p>
+    <w:p>
+      <w:pPr>
+        <w:rPr>
+          <w:sz w:val="30"/>
+          <w:szCs w:val="30"/>
+          <w:lang w:val="fr-CH"/>
+        </w:rPr>
+      </w:pPr>
+      <w:r>
+        <w:rPr>
+          <w:sz w:val="30"/>
+          <w:szCs w:val="30"/>
+          <w:lang w:val="fr-CH"/>
+        </w:rPr>
+        <w:t>Le pizzaiolo qui devra préparer les commandes et comme la demande du client avoir une vue sur toutes les recettes des pizzas.</w:t>
+      </w:r>
+    </w:p>
+    <w:p>
+      <w:pPr>
+        <w:rPr>
+          <w:sz w:val="30"/>
+          <w:szCs w:val="30"/>
+          <w:lang w:val="fr-CH"/>
+        </w:rPr>
+      </w:pPr>
+      <w:r>
+        <w:rPr>
+          <w:sz w:val="30"/>
+          <w:szCs w:val="30"/>
+          <w:lang w:val="fr-CH"/>
+        </w:rPr>
+        <w:t>Et enfin le livreur qui prendra en charge la livraison et pourra valider une fois la commande livrée.</w:t>
+      </w:r>
+    </w:p>
+    <w:p>
+      <w:pPr>
+        <w:rPr>
+          <w:sz w:val="30"/>
+          <w:szCs w:val="30"/>
+          <w:lang w:val="fr-CH"/>
+        </w:rPr>
+      </w:pPr>
+      <w:r>
+        <w:rPr>
+          <w:sz w:val="30"/>
+          <w:szCs w:val="30"/>
+          <w:lang w:val="fr-CH"/>
+        </w:rPr>
+        <w:t>Notre acteur secondaire lui, pourra être consulté pour le paiement soit par le client ou encore le livreur s’il y a paiement par carte à la livraison.</w:t>
+      </w:r>
+    </w:p>
+    <w:p>
+      <w:pPr>
+        <w:rPr>
+          <w:sz w:val="30"/>
+          <w:szCs w:val="30"/>
+          <w:lang w:val="fr-CH"/>
+        </w:rPr>
+      </w:pPr>
+      <w:r>
+        <w:rPr>
+          <w:sz w:val="30"/>
+          <w:szCs w:val="30"/>
+          <w:lang w:val="fr-CH"/>
+        </w:rPr>
+        <w:lastRenderedPageBreak/>
+        <w:t>Grâce donc à la demande du client, je peux donc proposer le diagramme d’utilisation pour le package « gestion de commandes »</w:t>
+      </w:r>
       <w:bookmarkStart w:id="0" w:name="_GoBack"/>
       <w:bookmarkEnd w:id="0"/>
     </w:p>
     <w:p>
       <w:pPr>
         <w:rPr>
-          <w:sz w:val="40"/>
-          <w:szCs w:val="40"/>
-          <w:lang w:val="fr-CH"/>
-        </w:rPr>
-      </w:pPr>
-    </w:p>
-    <w:p>
-      <w:pPr>
-        <w:jc w:val="center"/>
-        <w:rPr>
-          <w:sz w:val="30"/>
-          <w:szCs w:val="30"/>
-          <w:lang w:val="fr-CH"/>
-        </w:rPr>
-      </w:pPr>
-      <w:r>
-        <w:rPr>
-          <w:sz w:val="30"/>
-          <w:szCs w:val="30"/>
-          <w:lang w:val="fr-CH"/>
-        </w:rPr>
-        <w:t>Cas d’utilisation pour package « gestion de commandes »</w:t>
-      </w:r>
+          <w:sz w:val="30"/>
+          <w:szCs w:val="30"/>
+          <w:lang w:val="fr-CH"/>
+        </w:rPr>
+      </w:pPr>
     </w:p>
     <w:sectPr>
       <w:pgSz w:w="11900" w:h="16840"/>

</xml_diff>

<commit_message>
rajout éléments utilisations commandes
</commit_message>
<xml_diff>
--- a/d4.docx
+++ b/d4.docx
@@ -54,14 +54,13 @@
       </w:pPr>
       <w:r>
         <w:rPr>
-          <w:noProof/>
           <w:sz w:val="40"/>
           <w:szCs w:val="40"/>
-          <w:lang w:eastAsia="fr-FR"/>
+          <w:lang w:val="fr-CH"/>
         </w:rPr>
         <w:drawing>
-          <wp:inline distT="0" distB="0" distL="0" distR="0" wp14:anchorId="518CB98B" wp14:editId="33B9731A">
-            <wp:extent cx="5756910" cy="3737610"/>
+          <wp:inline distT="0" distB="0" distL="0" distR="0" wp14:anchorId="5424F5AA" wp14:editId="1D9B931B">
+            <wp:extent cx="5756910" cy="3566795"/>
             <wp:effectExtent l="0" t="0" r="8890" b="0"/>
             <wp:docPr id="1" name="Image 1"/>
             <wp:cNvGraphicFramePr>
@@ -83,7 +82,7 @@
                   <pic:spPr>
                     <a:xfrm>
                       <a:off x="0" y="0"/>
-                      <a:ext cx="5756910" cy="3737610"/>
+                      <a:ext cx="5756910" cy="3566795"/>
                     </a:xfrm>
                     <a:prstGeom prst="rect">
                       <a:avLst/>
@@ -163,85 +162,125 @@
           <w:lang w:val="fr-CH"/>
         </w:rPr>
         <w:br/>
-        <w:t>Le client ou potentiel ainsi que le service sur place, pourront consulter le menu, enregistrer les commandes et eventuèllement consulter l’ETA des commandes</w:t>
-      </w:r>
-    </w:p>
-    <w:p>
-      <w:pPr>
-        <w:rPr>
-          <w:sz w:val="30"/>
-          <w:szCs w:val="30"/>
-          <w:lang w:val="fr-CH"/>
-        </w:rPr>
-      </w:pPr>
-      <w:r>
-        <w:rPr>
-          <w:sz w:val="30"/>
-          <w:szCs w:val="30"/>
-          <w:lang w:val="fr-CH"/>
-        </w:rPr>
-        <w:t>Le responsable ou manager aura une vue sur l’ETA des commandes qui lui permettront de voir si les clients n’attendent pas trop sur leur commande par exemple.</w:t>
-      </w:r>
-    </w:p>
-    <w:p>
-      <w:pPr>
-        <w:rPr>
-          <w:sz w:val="30"/>
-          <w:szCs w:val="30"/>
-          <w:lang w:val="fr-CH"/>
-        </w:rPr>
-      </w:pPr>
-      <w:r>
-        <w:rPr>
-          <w:sz w:val="30"/>
-          <w:szCs w:val="30"/>
-          <w:lang w:val="fr-CH"/>
-        </w:rPr>
-        <w:t>Le pizzaiolo qui devra préparer les commandes et comme la demande du client avoir une vue sur toutes les recettes des pizzas.</w:t>
-      </w:r>
-    </w:p>
-    <w:p>
-      <w:pPr>
-        <w:rPr>
-          <w:sz w:val="30"/>
-          <w:szCs w:val="30"/>
-          <w:lang w:val="fr-CH"/>
-        </w:rPr>
-      </w:pPr>
-      <w:r>
-        <w:rPr>
-          <w:sz w:val="30"/>
-          <w:szCs w:val="30"/>
-          <w:lang w:val="fr-CH"/>
-        </w:rPr>
-        <w:t>Et enfin le livreur qui prendra en charge la livraison et pourra valider une fois la commande livrée.</w:t>
-      </w:r>
-    </w:p>
-    <w:p>
-      <w:pPr>
-        <w:rPr>
-          <w:sz w:val="30"/>
-          <w:szCs w:val="30"/>
-          <w:lang w:val="fr-CH"/>
-        </w:rPr>
-      </w:pPr>
-      <w:r>
-        <w:rPr>
-          <w:sz w:val="30"/>
-          <w:szCs w:val="30"/>
-          <w:lang w:val="fr-CH"/>
-        </w:rPr>
-        <w:t>Notre acteur secondaire lui, pourra être consulté pour le paiement soit par le client ou encore le livreur s’il y a paiement par carte à la livraison.</w:t>
-      </w:r>
-    </w:p>
-    <w:p>
-      <w:pPr>
-        <w:rPr>
-          <w:sz w:val="30"/>
-          <w:szCs w:val="30"/>
-          <w:lang w:val="fr-CH"/>
-        </w:rPr>
-      </w:pPr>
+        <w:t>Le client ou potentiel</w:t>
+      </w:r>
+      <w:r>
+        <w:rPr>
+          <w:sz w:val="30"/>
+          <w:szCs w:val="30"/>
+          <w:lang w:val="fr-CH"/>
+        </w:rPr>
+        <w:t xml:space="preserve"> client</w:t>
+      </w:r>
+      <w:r>
+        <w:rPr>
+          <w:sz w:val="30"/>
+          <w:szCs w:val="30"/>
+          <w:lang w:val="fr-CH"/>
+        </w:rPr>
+        <w:t xml:space="preserve"> ainsi que le service sur place, pourront consulter le menu, enregistrer les commandes et </w:t>
+      </w:r>
+      <w:r>
+        <w:rPr>
+          <w:sz w:val="30"/>
+          <w:szCs w:val="30"/>
+          <w:lang w:val="fr-CH"/>
+        </w:rPr>
+        <w:t>éventuellement</w:t>
+      </w:r>
+      <w:r>
+        <w:rPr>
+          <w:sz w:val="30"/>
+          <w:szCs w:val="30"/>
+          <w:lang w:val="fr-CH"/>
+        </w:rPr>
+        <w:t xml:space="preserve"> consulter l’ETA des commandes</w:t>
+      </w:r>
+    </w:p>
+    <w:p>
+      <w:pPr>
+        <w:rPr>
+          <w:sz w:val="30"/>
+          <w:szCs w:val="30"/>
+          <w:lang w:val="fr-CH"/>
+        </w:rPr>
+      </w:pPr>
+      <w:r>
+        <w:rPr>
+          <w:sz w:val="30"/>
+          <w:szCs w:val="30"/>
+          <w:lang w:val="fr-CH"/>
+        </w:rPr>
+        <w:t>En ce qui concerne l’enregistrement des commandes, nous avons plusieurs utilisations internes.</w:t>
+      </w:r>
+    </w:p>
+    <w:p>
+      <w:pPr>
+        <w:rPr>
+          <w:sz w:val="30"/>
+          <w:szCs w:val="30"/>
+          <w:lang w:val="fr-CH"/>
+        </w:rPr>
+      </w:pPr>
+      <w:r>
+        <w:rPr>
+          <w:sz w:val="30"/>
+          <w:szCs w:val="30"/>
+          <w:lang w:val="fr-CH"/>
+        </w:rPr>
+        <w:t>En effet, les utilisateurs devront constituer un panier quoiqu’il arrive d’où la relation stéréotypée &lt;include&gt;. C’est la même chose pour le paiement.</w:t>
+      </w:r>
+    </w:p>
+    <w:p>
+      <w:pPr>
+        <w:pStyle w:val="Sansinterligne"/>
+        <w:rPr>
+          <w:sz w:val="30"/>
+          <w:szCs w:val="30"/>
+          <w:lang w:val="fr-CH"/>
+        </w:rPr>
+      </w:pPr>
+      <w:r>
+        <w:rPr>
+          <w:sz w:val="30"/>
+          <w:szCs w:val="30"/>
+          <w:lang w:val="fr-CH"/>
+        </w:rPr>
+        <w:t>Par contre, en ce qui concerne le choix entre le ret</w:t>
+      </w:r>
+      <w:r>
+        <w:rPr>
+          <w:sz w:val="30"/>
+          <w:szCs w:val="30"/>
+          <w:lang w:val="fr-CH"/>
+        </w:rPr>
+        <w:t>rait ou la livraison ne concerne que le service du magasin sur place</w:t>
+      </w:r>
+      <w:r>
+        <w:rPr>
+          <w:sz w:val="30"/>
+          <w:szCs w:val="30"/>
+          <w:lang w:val="fr-CH"/>
+        </w:rPr>
+        <w:t xml:space="preserve"> puisque le client est dans le magasin et pourra choisir de récupérer sa pizza sur place ou bien de se faire livrer.</w:t>
+      </w:r>
+    </w:p>
+    <w:p>
+      <w:pPr>
+        <w:rPr>
+          <w:sz w:val="30"/>
+          <w:szCs w:val="30"/>
+          <w:lang w:val="fr-CH"/>
+        </w:rPr>
+      </w:pPr>
+      <w:r>
+        <w:rPr>
+          <w:sz w:val="30"/>
+          <w:szCs w:val="30"/>
+          <w:lang w:val="fr-CH"/>
+        </w:rPr>
+        <w:t xml:space="preserve">Enregistrer le paiement est aussi une action qui aura lieu également, par contre il y a dans ce cas, des spécialisations d’action puisque le paiement </w:t>
+      </w:r>
       <w:r>
         <w:rPr>
           <w:sz w:val="30"/>
@@ -249,19 +288,18 @@
           <w:lang w:val="fr-CH"/>
         </w:rPr>
         <w:lastRenderedPageBreak/>
-        <w:t>Grâce donc à la demande du client, je peux donc proposer le diagramme d’utilisation pour le package « gestion de commandes »</w:t>
+        <w:t>peut se faire en ligne ou encore à la livraison et dans le cas de service en magasin on pourrait rajouter</w:t>
+      </w:r>
+      <w:r>
+        <w:rPr>
+          <w:sz w:val="30"/>
+          <w:szCs w:val="30"/>
+          <w:lang w:val="fr-CH"/>
+        </w:rPr>
+        <w:t xml:space="preserve"> le paiement en cash sur place.</w:t>
       </w:r>
       <w:bookmarkStart w:id="0" w:name="_GoBack"/>
       <w:bookmarkEnd w:id="0"/>
-    </w:p>
-    <w:p>
-      <w:pPr>
-        <w:rPr>
-          <w:sz w:val="30"/>
-          <w:szCs w:val="30"/>
-          <w:lang w:val="fr-CH"/>
-        </w:rPr>
-      </w:pPr>
     </w:p>
     <w:sectPr>
       <w:pgSz w:w="11900" w:h="16840"/>
@@ -701,6 +739,12 @@
     <w:semiHidden/>
     <w:unhideWhenUsed/>
   </w:style>
+  <w:style w:type="paragraph" w:styleId="Sansinterligne">
+    <w:name w:val="No Spacing"/>
+    <w:uiPriority w:val="1"/>
+    <w:qFormat/>
+    <w:rsid w:val="00044CE9"/>
+  </w:style>
 </w:styles>
 </file>
 

</xml_diff>